<commit_message>
Actualización FINAL de la memoria.
</commit_message>
<xml_diff>
--- a/Memoria proyecto/MemoriaSevillanasManeras_IzquierdoCuevasMartin.docx
+++ b/Memoria proyecto/MemoriaSevillanasManeras_IzquierdoCuevasMartin.docx
@@ -895,7 +895,7 @@
                 <w:noProof/>
                 <w:webHidden/>
               </w:rPr>
-              <w:t>3</w:t>
+              <w:t>4</w:t>
             </w:r>
             <w:r>
               <w:rPr>
@@ -966,7 +966,7 @@
                 <w:noProof/>
                 <w:webHidden/>
               </w:rPr>
-              <w:t>3</w:t>
+              <w:t>4</w:t>
             </w:r>
             <w:r>
               <w:rPr>
@@ -1037,7 +1037,7 @@
                 <w:noProof/>
                 <w:webHidden/>
               </w:rPr>
-              <w:t>4</w:t>
+              <w:t>6</w:t>
             </w:r>
             <w:r>
               <w:rPr>
@@ -1108,7 +1108,7 @@
                 <w:noProof/>
                 <w:webHidden/>
               </w:rPr>
-              <w:t>5</w:t>
+              <w:t>7</w:t>
             </w:r>
             <w:r>
               <w:rPr>
@@ -1179,7 +1179,7 @@
                 <w:noProof/>
                 <w:webHidden/>
               </w:rPr>
-              <w:t>6</w:t>
+              <w:t>8</w:t>
             </w:r>
             <w:r>
               <w:rPr>
@@ -1250,7 +1250,7 @@
                 <w:noProof/>
                 <w:webHidden/>
               </w:rPr>
-              <w:t>7</w:t>
+              <w:t>10</w:t>
             </w:r>
             <w:r>
               <w:rPr>
@@ -1321,7 +1321,7 @@
                 <w:noProof/>
                 <w:webHidden/>
               </w:rPr>
-              <w:t>9</w:t>
+              <w:t>12</w:t>
             </w:r>
             <w:r>
               <w:rPr>
@@ -1392,7 +1392,7 @@
                 <w:noProof/>
                 <w:webHidden/>
               </w:rPr>
-              <w:t>9</w:t>
+              <w:t>12</w:t>
             </w:r>
             <w:r>
               <w:rPr>
@@ -1463,7 +1463,7 @@
                 <w:noProof/>
                 <w:webHidden/>
               </w:rPr>
-              <w:t>10</w:t>
+              <w:t>13</w:t>
             </w:r>
             <w:r>
               <w:rPr>
@@ -1534,7 +1534,7 @@
                 <w:noProof/>
                 <w:webHidden/>
               </w:rPr>
-              <w:t>11</w:t>
+              <w:t>14</w:t>
             </w:r>
             <w:r>
               <w:rPr>
@@ -1605,7 +1605,7 @@
                 <w:noProof/>
                 <w:webHidden/>
               </w:rPr>
-              <w:t>12</w:t>
+              <w:t>15</w:t>
             </w:r>
             <w:r>
               <w:rPr>
@@ -1676,7 +1676,7 @@
                 <w:noProof/>
                 <w:webHidden/>
               </w:rPr>
-              <w:t>12</w:t>
+              <w:t>15</w:t>
             </w:r>
             <w:r>
               <w:rPr>
@@ -1747,7 +1747,7 @@
                 <w:noProof/>
                 <w:webHidden/>
               </w:rPr>
-              <w:t>13</w:t>
+              <w:t>16</w:t>
             </w:r>
             <w:r>
               <w:rPr>
@@ -1818,7 +1818,7 @@
                 <w:noProof/>
                 <w:webHidden/>
               </w:rPr>
-              <w:t>13</w:t>
+              <w:t>16</w:t>
             </w:r>
             <w:r>
               <w:rPr>
@@ -1889,7 +1889,7 @@
                 <w:noProof/>
                 <w:webHidden/>
               </w:rPr>
-              <w:t>14</w:t>
+              <w:t>18</w:t>
             </w:r>
             <w:r>
               <w:rPr>
@@ -1961,7 +1961,7 @@
                 <w:noProof/>
                 <w:webHidden/>
               </w:rPr>
-              <w:t>17</w:t>
+              <w:t>20</w:t>
             </w:r>
             <w:r>
               <w:rPr>
@@ -2033,7 +2033,7 @@
                 <w:noProof/>
                 <w:webHidden/>
               </w:rPr>
-              <w:t>18</w:t>
+              <w:t>21</w:t>
             </w:r>
             <w:r>
               <w:rPr>
@@ -2105,7 +2105,7 @@
                 <w:noProof/>
                 <w:webHidden/>
               </w:rPr>
-              <w:t>23</w:t>
+              <w:t>27</w:t>
             </w:r>
             <w:r>
               <w:rPr>
@@ -2177,7 +2177,7 @@
                 <w:noProof/>
                 <w:webHidden/>
               </w:rPr>
-              <w:t>24</w:t>
+              <w:t>28</w:t>
             </w:r>
             <w:r>
               <w:rPr>
@@ -2249,7 +2249,7 @@
                 <w:noProof/>
                 <w:webHidden/>
               </w:rPr>
-              <w:t>25</w:t>
+              <w:t>29</w:t>
             </w:r>
             <w:r>
               <w:rPr>
@@ -2321,7 +2321,7 @@
                 <w:noProof/>
                 <w:webHidden/>
               </w:rPr>
-              <w:t>26</w:t>
+              <w:t>30</w:t>
             </w:r>
             <w:r>
               <w:rPr>
@@ -2393,7 +2393,7 @@
                 <w:noProof/>
                 <w:webHidden/>
               </w:rPr>
-              <w:t>27</w:t>
+              <w:t>31</w:t>
             </w:r>
             <w:r>
               <w:rPr>
@@ -2465,7 +2465,7 @@
                 <w:noProof/>
                 <w:webHidden/>
               </w:rPr>
-              <w:t>27</w:t>
+              <w:t>31</w:t>
             </w:r>
             <w:r>
               <w:rPr>
@@ -2537,7 +2537,7 @@
                 <w:noProof/>
                 <w:webHidden/>
               </w:rPr>
-              <w:t>28</w:t>
+              <w:t>32</w:t>
             </w:r>
             <w:r>
               <w:rPr>
@@ -4933,13 +4933,6 @@
     </w:p>
     <w:p>
       <w:pPr>
-        <w:pStyle w:val="Ttulo1"/>
-        <w:rPr>
-          <w:color w:val="000000"/>
-        </w:rPr>
-      </w:pPr>
-      <w:bookmarkStart w:id="3" w:name="_Toc198570766"/>
-      <w:r>
         <w:rPr>
           <w:rFonts w:ascii="Arial" w:eastAsia="Arial" w:hAnsi="Arial" w:cs="Arial"/>
           <w:b/>
@@ -4947,33 +4940,8 @@
           <w:sz w:val="40"/>
           <w:szCs w:val="40"/>
         </w:rPr>
-        <w:t>Objetivo General</w:t>
-      </w:r>
-      <w:bookmarkEnd w:id="3"/>
-    </w:p>
-    <w:p>
-      <w:pPr>
-        <w:spacing w:before="280" w:after="280" w:line="360" w:lineRule="auto"/>
-        <w:jc w:val="both"/>
-        <w:rPr>
-          <w:rFonts w:ascii="Arial" w:eastAsia="Arial" w:hAnsi="Arial" w:cs="Arial"/>
-        </w:rPr>
-      </w:pPr>
-      <w:r>
-        <w:rPr>
-          <w:rFonts w:ascii="Arial" w:eastAsia="Arial" w:hAnsi="Arial" w:cs="Arial"/>
-        </w:rPr>
-        <w:t>Desarrollar una aplicación móvil interactiva que permita a los usuarios explorar la historia, tradiciones y lugares emblemáticos de Sevilla mediante contenido multimedia, mapas dinámicos y curiosidades, optimizando la accesibilidad y la experiencia de aprendizaje.</w:t>
-      </w:r>
-    </w:p>
-    <w:p>
-      <w:pPr>
-        <w:pStyle w:val="Ttulo1"/>
-        <w:rPr>
-          <w:color w:val="000000"/>
-        </w:rPr>
-      </w:pPr>
-      <w:bookmarkStart w:id="4" w:name="_Toc198570767"/>
+      </w:pPr>
+      <w:bookmarkStart w:id="3" w:name="_Toc198570766"/>
       <w:r>
         <w:rPr>
           <w:rFonts w:ascii="Arial" w:eastAsia="Arial" w:hAnsi="Arial" w:cs="Arial"/>
@@ -4982,295 +4950,7 @@
           <w:sz w:val="40"/>
           <w:szCs w:val="40"/>
         </w:rPr>
-        <w:t>Objetivos Específicos</w:t>
-      </w:r>
-      <w:bookmarkEnd w:id="4"/>
-    </w:p>
-    <w:p>
-      <w:pPr>
-        <w:spacing w:before="280" w:after="280" w:line="360" w:lineRule="auto"/>
-        <w:rPr>
-          <w:rFonts w:ascii="Arial" w:eastAsia="Arial" w:hAnsi="Arial" w:cs="Arial"/>
-        </w:rPr>
-      </w:pPr>
-      <w:r>
-        <w:rPr>
-          <w:rFonts w:ascii="Arial" w:eastAsia="Arial" w:hAnsi="Arial" w:cs="Arial"/>
-          <w:b/>
-        </w:rPr>
-        <w:t>Facilitar el acceso a la cultura sevillana</w:t>
-      </w:r>
-      <w:r>
-        <w:rPr>
-          <w:rFonts w:ascii="Arial" w:eastAsia="Arial" w:hAnsi="Arial" w:cs="Arial"/>
-        </w:rPr>
-        <w:t xml:space="preserve">: Ofrecer información detallada y organizada sobre los eventos más importantes de la ciudad, como la </w:t>
-      </w:r>
-      <w:r>
-        <w:rPr>
-          <w:rFonts w:ascii="Arial" w:eastAsia="Arial" w:hAnsi="Arial" w:cs="Arial"/>
-          <w:b/>
-        </w:rPr>
-        <w:t>Feria de Abril</w:t>
-      </w:r>
-      <w:r>
-        <w:rPr>
-          <w:rFonts w:ascii="Arial" w:eastAsia="Arial" w:hAnsi="Arial" w:cs="Arial"/>
-        </w:rPr>
-        <w:t xml:space="preserve"> y la </w:t>
-      </w:r>
-      <w:r>
-        <w:rPr>
-          <w:rFonts w:ascii="Arial" w:eastAsia="Arial" w:hAnsi="Arial" w:cs="Arial"/>
-          <w:b/>
-        </w:rPr>
-        <w:t>Semana Santa</w:t>
-      </w:r>
-      <w:r>
-        <w:rPr>
-          <w:rFonts w:ascii="Arial" w:eastAsia="Arial" w:hAnsi="Arial" w:cs="Arial"/>
-        </w:rPr>
-        <w:t>, así como sobre sus monumentos y rincones históricos.</w:t>
-      </w:r>
-    </w:p>
-    <w:p>
-      <w:pPr>
-        <w:spacing w:before="280" w:after="280" w:line="360" w:lineRule="auto"/>
-        <w:rPr>
-          <w:rFonts w:ascii="Arial" w:eastAsia="Arial" w:hAnsi="Arial" w:cs="Arial"/>
-        </w:rPr>
-      </w:pPr>
-      <w:r>
-        <w:rPr>
-          <w:rFonts w:ascii="Arial" w:eastAsia="Arial" w:hAnsi="Arial" w:cs="Arial"/>
-          <w:b/>
-        </w:rPr>
-        <w:t>Integrar herramientas interactivas</w:t>
-      </w:r>
-      <w:r>
-        <w:rPr>
-          <w:rFonts w:ascii="Arial" w:eastAsia="Arial" w:hAnsi="Arial" w:cs="Arial"/>
-        </w:rPr>
-        <w:t xml:space="preserve">: Implementar funcionalidades como mapas dinámicos con </w:t>
-      </w:r>
-      <w:r>
-        <w:rPr>
-          <w:rFonts w:ascii="Arial" w:eastAsia="Arial" w:hAnsi="Arial" w:cs="Arial"/>
-          <w:b/>
-        </w:rPr>
-        <w:t xml:space="preserve">Google </w:t>
-      </w:r>
-      <w:proofErr w:type="spellStart"/>
-      <w:r>
-        <w:rPr>
-          <w:rFonts w:ascii="Arial" w:eastAsia="Arial" w:hAnsi="Arial" w:cs="Arial"/>
-          <w:b/>
-        </w:rPr>
-        <w:t>Maps</w:t>
-      </w:r>
-      <w:proofErr w:type="spellEnd"/>
-      <w:r>
-        <w:rPr>
-          <w:rFonts w:ascii="Arial" w:eastAsia="Arial" w:hAnsi="Arial" w:cs="Arial"/>
-          <w:b/>
-        </w:rPr>
-        <w:t xml:space="preserve"> API</w:t>
-      </w:r>
-      <w:r>
-        <w:rPr>
-          <w:rFonts w:ascii="Arial" w:eastAsia="Arial" w:hAnsi="Arial" w:cs="Arial"/>
-        </w:rPr>
-        <w:t>, rutas temáticas y acceso a contenido multimedia que enriquezcan la experiencia del usuario.</w:t>
-      </w:r>
-    </w:p>
-    <w:p>
-      <w:pPr>
-        <w:spacing w:before="280" w:after="280" w:line="360" w:lineRule="auto"/>
-        <w:rPr>
-          <w:rFonts w:ascii="Arial" w:eastAsia="Arial" w:hAnsi="Arial" w:cs="Arial"/>
-        </w:rPr>
-      </w:pPr>
-      <w:r>
-        <w:rPr>
-          <w:rFonts w:ascii="Arial" w:eastAsia="Arial" w:hAnsi="Arial" w:cs="Arial"/>
-          <w:b/>
-        </w:rPr>
-        <w:t>Optimizar la accesibilidad a la información</w:t>
-      </w:r>
-      <w:r>
-        <w:rPr>
-          <w:rFonts w:ascii="Arial" w:eastAsia="Arial" w:hAnsi="Arial" w:cs="Arial"/>
-        </w:rPr>
-        <w:t xml:space="preserve">: Almacenar los datos en la nube mediante </w:t>
-      </w:r>
-      <w:proofErr w:type="spellStart"/>
-      <w:r>
-        <w:rPr>
-          <w:rFonts w:ascii="Arial" w:eastAsia="Arial" w:hAnsi="Arial" w:cs="Arial"/>
-          <w:b/>
-        </w:rPr>
-        <w:t>Firebase</w:t>
-      </w:r>
-      <w:proofErr w:type="spellEnd"/>
-      <w:r>
-        <w:rPr>
-          <w:rFonts w:ascii="Arial" w:eastAsia="Arial" w:hAnsi="Arial" w:cs="Arial"/>
-          <w:b/>
-        </w:rPr>
-        <w:t xml:space="preserve"> </w:t>
-      </w:r>
-      <w:proofErr w:type="spellStart"/>
-      <w:r>
-        <w:rPr>
-          <w:rFonts w:ascii="Arial" w:eastAsia="Arial" w:hAnsi="Arial" w:cs="Arial"/>
-          <w:b/>
-        </w:rPr>
-        <w:t>Firestore</w:t>
-      </w:r>
-      <w:proofErr w:type="spellEnd"/>
-      <w:r>
-        <w:rPr>
-          <w:rFonts w:ascii="Arial" w:eastAsia="Arial" w:hAnsi="Arial" w:cs="Arial"/>
-        </w:rPr>
-        <w:t>, garantizando un acceso rápido y actualizado sin depender del almacenamiento local del dispositivo.</w:t>
-      </w:r>
-    </w:p>
-    <w:p>
-      <w:pPr>
-        <w:spacing w:before="280" w:after="280" w:line="360" w:lineRule="auto"/>
-        <w:rPr>
-          <w:rFonts w:ascii="Arial" w:eastAsia="Arial" w:hAnsi="Arial" w:cs="Arial"/>
-        </w:rPr>
-      </w:pPr>
-      <w:r>
-        <w:rPr>
-          <w:rFonts w:ascii="Arial" w:eastAsia="Arial" w:hAnsi="Arial" w:cs="Arial"/>
-          <w:b/>
-        </w:rPr>
-        <w:lastRenderedPageBreak/>
-        <w:t>Diseñar una interfaz intuitiva y atractiva</w:t>
-      </w:r>
-      <w:r>
-        <w:rPr>
-          <w:rFonts w:ascii="Arial" w:eastAsia="Arial" w:hAnsi="Arial" w:cs="Arial"/>
-        </w:rPr>
-        <w:t xml:space="preserve">: Desarrollar una experiencia de usuario fluida y accesible, utilizando buenas prácticas de </w:t>
-      </w:r>
-      <w:r>
-        <w:rPr>
-          <w:rFonts w:ascii="Arial" w:eastAsia="Arial" w:hAnsi="Arial" w:cs="Arial"/>
-          <w:b/>
-        </w:rPr>
-        <w:t>UX/UI</w:t>
-      </w:r>
-      <w:r>
-        <w:rPr>
-          <w:rFonts w:ascii="Arial" w:eastAsia="Arial" w:hAnsi="Arial" w:cs="Arial"/>
-        </w:rPr>
-        <w:t xml:space="preserve"> para asegurar una navegación sencilla y adaptada a distintos perfiles de usuarios.</w:t>
-      </w:r>
-    </w:p>
-    <w:p>
-      <w:pPr>
-        <w:spacing w:before="280" w:after="280" w:line="360" w:lineRule="auto"/>
-        <w:rPr>
-          <w:rFonts w:ascii="Arial" w:eastAsia="Arial" w:hAnsi="Arial" w:cs="Arial"/>
-        </w:rPr>
-      </w:pPr>
-      <w:r>
-        <w:rPr>
-          <w:rFonts w:ascii="Arial" w:eastAsia="Arial" w:hAnsi="Arial" w:cs="Arial"/>
-          <w:b/>
-        </w:rPr>
-        <w:t>Fomentar la conexión emocional con Sevilla</w:t>
-      </w:r>
-      <w:r>
-        <w:rPr>
-          <w:rFonts w:ascii="Arial" w:eastAsia="Arial" w:hAnsi="Arial" w:cs="Arial"/>
-        </w:rPr>
-        <w:t>: Presentar la historia y las tradiciones a través de un enfoque narrativo, con anécdotas y curiosidades que hagan que el usuario se sienta parte de la ciudad.</w:t>
-      </w:r>
-    </w:p>
-    <w:p>
-      <w:pPr>
-        <w:spacing w:before="280" w:after="280" w:line="360" w:lineRule="auto"/>
-        <w:rPr>
-          <w:rFonts w:ascii="Arial" w:eastAsia="Arial" w:hAnsi="Arial" w:cs="Arial"/>
-        </w:rPr>
-      </w:pPr>
-      <w:r>
-        <w:rPr>
-          <w:rFonts w:ascii="Arial" w:eastAsia="Arial" w:hAnsi="Arial" w:cs="Arial"/>
-          <w:b/>
-        </w:rPr>
-        <w:t>Garantizar una experiencia de uso eficiente y moderna</w:t>
-      </w:r>
-      <w:r>
-        <w:rPr>
-          <w:rFonts w:ascii="Arial" w:eastAsia="Arial" w:hAnsi="Arial" w:cs="Arial"/>
-        </w:rPr>
-        <w:t xml:space="preserve">: Aplicar metodologías ágiles como </w:t>
-      </w:r>
-      <w:r>
-        <w:rPr>
-          <w:rFonts w:ascii="Arial" w:eastAsia="Arial" w:hAnsi="Arial" w:cs="Arial"/>
-          <w:b/>
-        </w:rPr>
-        <w:t>SCRUM</w:t>
-      </w:r>
-      <w:r>
-        <w:rPr>
-          <w:rFonts w:ascii="Arial" w:eastAsia="Arial" w:hAnsi="Arial" w:cs="Arial"/>
-        </w:rPr>
-        <w:t>, permitiendo la evolución continua del proyecto y la implementación progresiva de mejoras en la aplicación.</w:t>
-      </w:r>
-    </w:p>
-    <w:p>
-      <w:pPr>
-        <w:spacing w:before="280" w:after="280" w:line="360" w:lineRule="auto"/>
-        <w:rPr>
-          <w:rFonts w:ascii="Arial" w:eastAsia="Arial" w:hAnsi="Arial" w:cs="Arial"/>
-        </w:rPr>
-      </w:pPr>
-      <w:r>
-        <w:rPr>
-          <w:rFonts w:ascii="Arial" w:eastAsia="Arial" w:hAnsi="Arial" w:cs="Arial"/>
-          <w:b/>
-        </w:rPr>
-        <w:t>Promover la digitalización del turismo cultural</w:t>
-      </w:r>
-      <w:r>
-        <w:rPr>
-          <w:rFonts w:ascii="Arial" w:eastAsia="Arial" w:hAnsi="Arial" w:cs="Arial"/>
-        </w:rPr>
-        <w:t>: Convertir la aplicación en una herramienta útil para locales y visitantes, contribuyendo a la modernización del acceso a la información patrimonial de la ciudad.</w:t>
-      </w:r>
-    </w:p>
-    <w:p>
-      <w:pPr>
-        <w:spacing w:before="280" w:after="280" w:line="360" w:lineRule="auto"/>
-        <w:rPr>
-          <w:rFonts w:ascii="Arial" w:eastAsia="Arial" w:hAnsi="Arial" w:cs="Arial"/>
-        </w:rPr>
-      </w:pPr>
-      <w:r>
-        <w:rPr>
-          <w:rFonts w:ascii="Arial" w:eastAsia="Arial" w:hAnsi="Arial" w:cs="Arial"/>
-        </w:rPr>
-        <w:t xml:space="preserve">Estos objetivos guiarán el desarrollo de </w:t>
-      </w:r>
-      <w:r>
-        <w:rPr>
-          <w:rFonts w:ascii="Arial" w:eastAsia="Arial" w:hAnsi="Arial" w:cs="Arial"/>
-          <w:b/>
-        </w:rPr>
-        <w:t>"Sevillanas Maneras"</w:t>
-      </w:r>
-      <w:r>
-        <w:rPr>
-          <w:rFonts w:ascii="Arial" w:eastAsia="Arial" w:hAnsi="Arial" w:cs="Arial"/>
-        </w:rPr>
-        <w:t>, asegurando que la aplicación no solo sea funcional y accesible, sino también innovadora y alineada con las necesidades del usuario.</w:t>
+        <w:br w:type="page"/>
       </w:r>
     </w:p>
     <w:p>
@@ -5280,7 +4960,6 @@
           <w:color w:val="000000"/>
         </w:rPr>
       </w:pPr>
-      <w:bookmarkStart w:id="5" w:name="_Toc198570768"/>
       <w:r>
         <w:rPr>
           <w:rFonts w:ascii="Arial" w:eastAsia="Arial" w:hAnsi="Arial" w:cs="Arial"/>
@@ -5289,6 +4968,371 @@
           <w:sz w:val="40"/>
           <w:szCs w:val="40"/>
         </w:rPr>
+        <w:lastRenderedPageBreak/>
+        <w:t>Objetivo General</w:t>
+      </w:r>
+      <w:bookmarkEnd w:id="3"/>
+    </w:p>
+    <w:p>
+      <w:pPr>
+        <w:spacing w:before="280" w:after="280" w:line="360" w:lineRule="auto"/>
+        <w:jc w:val="both"/>
+        <w:rPr>
+          <w:rFonts w:ascii="Arial" w:eastAsia="Arial" w:hAnsi="Arial" w:cs="Arial"/>
+        </w:rPr>
+      </w:pPr>
+      <w:r>
+        <w:rPr>
+          <w:rFonts w:ascii="Arial" w:eastAsia="Arial" w:hAnsi="Arial" w:cs="Arial"/>
+        </w:rPr>
+        <w:t>Desarrollar una aplicación móvil interactiva que permita a los usuarios explorar la historia, tradiciones y lugares emblemáticos de Sevilla mediante contenido multimedia, mapas dinámicos y curiosidades, optimizando la accesibilidad y la experiencia de aprendizaje.</w:t>
+      </w:r>
+    </w:p>
+    <w:p>
+      <w:pPr>
+        <w:pStyle w:val="Ttulo1"/>
+        <w:rPr>
+          <w:color w:val="000000"/>
+        </w:rPr>
+      </w:pPr>
+      <w:bookmarkStart w:id="4" w:name="_Toc198570767"/>
+      <w:r>
+        <w:rPr>
+          <w:rFonts w:ascii="Arial" w:eastAsia="Arial" w:hAnsi="Arial" w:cs="Arial"/>
+          <w:b/>
+          <w:color w:val="000000"/>
+          <w:sz w:val="40"/>
+          <w:szCs w:val="40"/>
+        </w:rPr>
+        <w:t>Objetivos Específicos</w:t>
+      </w:r>
+      <w:bookmarkEnd w:id="4"/>
+    </w:p>
+    <w:p>
+      <w:pPr>
+        <w:spacing w:before="280" w:after="280" w:line="360" w:lineRule="auto"/>
+        <w:rPr>
+          <w:rFonts w:ascii="Arial" w:eastAsia="Arial" w:hAnsi="Arial" w:cs="Arial"/>
+        </w:rPr>
+      </w:pPr>
+      <w:r>
+        <w:rPr>
+          <w:rFonts w:ascii="Arial" w:eastAsia="Arial" w:hAnsi="Arial" w:cs="Arial"/>
+          <w:b/>
+        </w:rPr>
+        <w:t>Facilitar el acceso a la cultura sevillana</w:t>
+      </w:r>
+      <w:r>
+        <w:rPr>
+          <w:rFonts w:ascii="Arial" w:eastAsia="Arial" w:hAnsi="Arial" w:cs="Arial"/>
+        </w:rPr>
+        <w:t xml:space="preserve">: Ofrecer información detallada y organizada sobre los eventos más importantes de la ciudad, como la </w:t>
+      </w:r>
+      <w:r>
+        <w:rPr>
+          <w:rFonts w:ascii="Arial" w:eastAsia="Arial" w:hAnsi="Arial" w:cs="Arial"/>
+          <w:b/>
+        </w:rPr>
+        <w:t>Feria de Abril</w:t>
+      </w:r>
+      <w:r>
+        <w:rPr>
+          <w:rFonts w:ascii="Arial" w:eastAsia="Arial" w:hAnsi="Arial" w:cs="Arial"/>
+        </w:rPr>
+        <w:t xml:space="preserve"> y la </w:t>
+      </w:r>
+      <w:r>
+        <w:rPr>
+          <w:rFonts w:ascii="Arial" w:eastAsia="Arial" w:hAnsi="Arial" w:cs="Arial"/>
+          <w:b/>
+        </w:rPr>
+        <w:t>Semana Santa</w:t>
+      </w:r>
+      <w:r>
+        <w:rPr>
+          <w:rFonts w:ascii="Arial" w:eastAsia="Arial" w:hAnsi="Arial" w:cs="Arial"/>
+        </w:rPr>
+        <w:t>, así como sobre sus monumentos y rincones históricos.</w:t>
+      </w:r>
+    </w:p>
+    <w:p>
+      <w:pPr>
+        <w:spacing w:before="280" w:after="280" w:line="360" w:lineRule="auto"/>
+        <w:rPr>
+          <w:rFonts w:ascii="Arial" w:eastAsia="Arial" w:hAnsi="Arial" w:cs="Arial"/>
+        </w:rPr>
+      </w:pPr>
+      <w:r>
+        <w:rPr>
+          <w:rFonts w:ascii="Arial" w:eastAsia="Arial" w:hAnsi="Arial" w:cs="Arial"/>
+          <w:b/>
+        </w:rPr>
+        <w:t>Integrar herramientas interactivas</w:t>
+      </w:r>
+      <w:r>
+        <w:rPr>
+          <w:rFonts w:ascii="Arial" w:eastAsia="Arial" w:hAnsi="Arial" w:cs="Arial"/>
+        </w:rPr>
+        <w:t xml:space="preserve">: Implementar funcionalidades como mapas dinámicos con </w:t>
+      </w:r>
+      <w:r>
+        <w:rPr>
+          <w:rFonts w:ascii="Arial" w:eastAsia="Arial" w:hAnsi="Arial" w:cs="Arial"/>
+          <w:b/>
+        </w:rPr>
+        <w:t xml:space="preserve">Google </w:t>
+      </w:r>
+      <w:proofErr w:type="spellStart"/>
+      <w:r>
+        <w:rPr>
+          <w:rFonts w:ascii="Arial" w:eastAsia="Arial" w:hAnsi="Arial" w:cs="Arial"/>
+          <w:b/>
+        </w:rPr>
+        <w:t>Maps</w:t>
+      </w:r>
+      <w:proofErr w:type="spellEnd"/>
+      <w:r>
+        <w:rPr>
+          <w:rFonts w:ascii="Arial" w:eastAsia="Arial" w:hAnsi="Arial" w:cs="Arial"/>
+          <w:b/>
+        </w:rPr>
+        <w:t xml:space="preserve"> API</w:t>
+      </w:r>
+      <w:r>
+        <w:rPr>
+          <w:rFonts w:ascii="Arial" w:eastAsia="Arial" w:hAnsi="Arial" w:cs="Arial"/>
+        </w:rPr>
+        <w:t>, rutas temáticas y acceso a contenido multimedia que enriquezcan la experiencia del usuario.</w:t>
+      </w:r>
+    </w:p>
+    <w:p>
+      <w:pPr>
+        <w:spacing w:before="280" w:after="280" w:line="360" w:lineRule="auto"/>
+        <w:rPr>
+          <w:rFonts w:ascii="Arial" w:eastAsia="Arial" w:hAnsi="Arial" w:cs="Arial"/>
+        </w:rPr>
+      </w:pPr>
+      <w:r>
+        <w:rPr>
+          <w:rFonts w:ascii="Arial" w:eastAsia="Arial" w:hAnsi="Arial" w:cs="Arial"/>
+          <w:b/>
+        </w:rPr>
+        <w:t>Optimizar la accesibilidad a la información</w:t>
+      </w:r>
+      <w:r>
+        <w:rPr>
+          <w:rFonts w:ascii="Arial" w:eastAsia="Arial" w:hAnsi="Arial" w:cs="Arial"/>
+        </w:rPr>
+        <w:t xml:space="preserve">: Almacenar los datos en la nube mediante </w:t>
+      </w:r>
+      <w:proofErr w:type="spellStart"/>
+      <w:r>
+        <w:rPr>
+          <w:rFonts w:ascii="Arial" w:eastAsia="Arial" w:hAnsi="Arial" w:cs="Arial"/>
+          <w:b/>
+        </w:rPr>
+        <w:t>Firebase</w:t>
+      </w:r>
+      <w:proofErr w:type="spellEnd"/>
+      <w:r>
+        <w:rPr>
+          <w:rFonts w:ascii="Arial" w:eastAsia="Arial" w:hAnsi="Arial" w:cs="Arial"/>
+          <w:b/>
+        </w:rPr>
+        <w:t xml:space="preserve"> </w:t>
+      </w:r>
+      <w:proofErr w:type="spellStart"/>
+      <w:r>
+        <w:rPr>
+          <w:rFonts w:ascii="Arial" w:eastAsia="Arial" w:hAnsi="Arial" w:cs="Arial"/>
+          <w:b/>
+        </w:rPr>
+        <w:t>Firestore</w:t>
+      </w:r>
+      <w:proofErr w:type="spellEnd"/>
+      <w:r>
+        <w:rPr>
+          <w:rFonts w:ascii="Arial" w:eastAsia="Arial" w:hAnsi="Arial" w:cs="Arial"/>
+        </w:rPr>
+        <w:t>, garantizando un acceso rápido y actualizado sin depender del almacenamiento local del dispositivo.</w:t>
+      </w:r>
+    </w:p>
+    <w:p>
+      <w:pPr>
+        <w:spacing w:before="280" w:after="280" w:line="360" w:lineRule="auto"/>
+        <w:rPr>
+          <w:rFonts w:ascii="Arial" w:eastAsia="Arial" w:hAnsi="Arial" w:cs="Arial"/>
+        </w:rPr>
+      </w:pPr>
+      <w:r>
+        <w:rPr>
+          <w:rFonts w:ascii="Arial" w:eastAsia="Arial" w:hAnsi="Arial" w:cs="Arial"/>
+          <w:b/>
+        </w:rPr>
+        <w:t>Diseñar una interfaz intuitiva y atractiva</w:t>
+      </w:r>
+      <w:r>
+        <w:rPr>
+          <w:rFonts w:ascii="Arial" w:eastAsia="Arial" w:hAnsi="Arial" w:cs="Arial"/>
+        </w:rPr>
+        <w:t xml:space="preserve">: Desarrollar una experiencia de usuario fluida y accesible, utilizando buenas prácticas de </w:t>
+      </w:r>
+      <w:r>
+        <w:rPr>
+          <w:rFonts w:ascii="Arial" w:eastAsia="Arial" w:hAnsi="Arial" w:cs="Arial"/>
+          <w:b/>
+        </w:rPr>
+        <w:t>UX/UI</w:t>
+      </w:r>
+      <w:r>
+        <w:rPr>
+          <w:rFonts w:ascii="Arial" w:eastAsia="Arial" w:hAnsi="Arial" w:cs="Arial"/>
+        </w:rPr>
+        <w:t xml:space="preserve"> para asegurar una navegación sencilla y adaptada a distintos perfiles de usuarios.</w:t>
+      </w:r>
+    </w:p>
+    <w:p>
+      <w:pPr>
+        <w:spacing w:before="280" w:after="280" w:line="360" w:lineRule="auto"/>
+        <w:rPr>
+          <w:rFonts w:ascii="Arial" w:eastAsia="Arial" w:hAnsi="Arial" w:cs="Arial"/>
+        </w:rPr>
+      </w:pPr>
+      <w:r>
+        <w:rPr>
+          <w:rFonts w:ascii="Arial" w:eastAsia="Arial" w:hAnsi="Arial" w:cs="Arial"/>
+          <w:b/>
+        </w:rPr>
+        <w:t>Fomentar la conexión emocional con Sevilla</w:t>
+      </w:r>
+      <w:r>
+        <w:rPr>
+          <w:rFonts w:ascii="Arial" w:eastAsia="Arial" w:hAnsi="Arial" w:cs="Arial"/>
+        </w:rPr>
+        <w:t>: Presentar la historia y las tradiciones a través de un enfoque narrativo, con anécdotas y curiosidades que hagan que el usuario se sienta parte de la ciudad.</w:t>
+      </w:r>
+    </w:p>
+    <w:p>
+      <w:pPr>
+        <w:spacing w:before="280" w:after="280" w:line="360" w:lineRule="auto"/>
+        <w:rPr>
+          <w:rFonts w:ascii="Arial" w:eastAsia="Arial" w:hAnsi="Arial" w:cs="Arial"/>
+        </w:rPr>
+      </w:pPr>
+      <w:r>
+        <w:rPr>
+          <w:rFonts w:ascii="Arial" w:eastAsia="Arial" w:hAnsi="Arial" w:cs="Arial"/>
+          <w:b/>
+        </w:rPr>
+        <w:t>Garantizar una experiencia de uso eficiente y moderna</w:t>
+      </w:r>
+      <w:r>
+        <w:rPr>
+          <w:rFonts w:ascii="Arial" w:eastAsia="Arial" w:hAnsi="Arial" w:cs="Arial"/>
+        </w:rPr>
+        <w:t xml:space="preserve">: Aplicar metodologías ágiles como </w:t>
+      </w:r>
+      <w:r>
+        <w:rPr>
+          <w:rFonts w:ascii="Arial" w:eastAsia="Arial" w:hAnsi="Arial" w:cs="Arial"/>
+          <w:b/>
+        </w:rPr>
+        <w:t>SCRUM</w:t>
+      </w:r>
+      <w:r>
+        <w:rPr>
+          <w:rFonts w:ascii="Arial" w:eastAsia="Arial" w:hAnsi="Arial" w:cs="Arial"/>
+        </w:rPr>
+        <w:t>, permitiendo la evolución continua del proyecto y la implementación progresiva de mejoras en la aplicación.</w:t>
+      </w:r>
+    </w:p>
+    <w:p>
+      <w:pPr>
+        <w:spacing w:before="280" w:after="280" w:line="360" w:lineRule="auto"/>
+        <w:rPr>
+          <w:rFonts w:ascii="Arial" w:eastAsia="Arial" w:hAnsi="Arial" w:cs="Arial"/>
+        </w:rPr>
+      </w:pPr>
+      <w:r>
+        <w:rPr>
+          <w:rFonts w:ascii="Arial" w:eastAsia="Arial" w:hAnsi="Arial" w:cs="Arial"/>
+          <w:b/>
+        </w:rPr>
+        <w:t>Promover la digitalización del turismo cultural</w:t>
+      </w:r>
+      <w:r>
+        <w:rPr>
+          <w:rFonts w:ascii="Arial" w:eastAsia="Arial" w:hAnsi="Arial" w:cs="Arial"/>
+        </w:rPr>
+        <w:t>: Convertir la aplicación en una herramienta útil para locales y visitantes, contribuyendo a la modernización del acceso a la información patrimonial de la ciudad.</w:t>
+      </w:r>
+    </w:p>
+    <w:p>
+      <w:pPr>
+        <w:spacing w:before="280" w:after="280" w:line="360" w:lineRule="auto"/>
+        <w:rPr>
+          <w:rFonts w:ascii="Arial" w:eastAsia="Arial" w:hAnsi="Arial" w:cs="Arial"/>
+        </w:rPr>
+      </w:pPr>
+      <w:r>
+        <w:rPr>
+          <w:rFonts w:ascii="Arial" w:eastAsia="Arial" w:hAnsi="Arial" w:cs="Arial"/>
+        </w:rPr>
+        <w:lastRenderedPageBreak/>
+        <w:t xml:space="preserve">Estos objetivos guiarán el desarrollo de </w:t>
+      </w:r>
+      <w:r>
+        <w:rPr>
+          <w:rFonts w:ascii="Arial" w:eastAsia="Arial" w:hAnsi="Arial" w:cs="Arial"/>
+          <w:b/>
+        </w:rPr>
+        <w:t>"Sevillanas Maneras"</w:t>
+      </w:r>
+      <w:r>
+        <w:rPr>
+          <w:rFonts w:ascii="Arial" w:eastAsia="Arial" w:hAnsi="Arial" w:cs="Arial"/>
+        </w:rPr>
+        <w:t>, asegurando que la aplicación no solo sea funcional y accesible, sino también innovadora y alineada con las necesidades del usuario.</w:t>
+      </w:r>
+    </w:p>
+    <w:p>
+      <w:pPr>
+        <w:rPr>
+          <w:rFonts w:ascii="Arial" w:eastAsia="Arial" w:hAnsi="Arial" w:cs="Arial"/>
+          <w:b/>
+          <w:color w:val="000000"/>
+          <w:sz w:val="40"/>
+          <w:szCs w:val="40"/>
+        </w:rPr>
+      </w:pPr>
+      <w:bookmarkStart w:id="5" w:name="_Toc198570768"/>
+      <w:r>
+        <w:rPr>
+          <w:rFonts w:ascii="Arial" w:eastAsia="Arial" w:hAnsi="Arial" w:cs="Arial"/>
+          <w:b/>
+          <w:color w:val="000000"/>
+          <w:sz w:val="40"/>
+          <w:szCs w:val="40"/>
+        </w:rPr>
+        <w:br w:type="page"/>
+      </w:r>
+    </w:p>
+    <w:p>
+      <w:pPr>
+        <w:pStyle w:val="Ttulo1"/>
+        <w:rPr>
+          <w:color w:val="000000"/>
+        </w:rPr>
+      </w:pPr>
+      <w:r>
+        <w:rPr>
+          <w:rFonts w:ascii="Arial" w:eastAsia="Arial" w:hAnsi="Arial" w:cs="Arial"/>
+          <w:b/>
+          <w:color w:val="000000"/>
+          <w:sz w:val="40"/>
+          <w:szCs w:val="40"/>
+        </w:rPr>
+        <w:lastRenderedPageBreak/>
         <w:t>Metodología Utilizada</w:t>
       </w:r>
       <w:bookmarkEnd w:id="5"/>
@@ -5424,12 +5468,33 @@
     </w:p>
     <w:p>
       <w:pPr>
+        <w:rPr>
+          <w:rFonts w:ascii="Arial" w:eastAsia="Arial" w:hAnsi="Arial" w:cs="Arial"/>
+          <w:b/>
+          <w:color w:val="000000"/>
+          <w:sz w:val="40"/>
+          <w:szCs w:val="40"/>
+        </w:rPr>
+      </w:pPr>
+      <w:bookmarkStart w:id="6" w:name="_Toc198570769"/>
+      <w:r>
+        <w:rPr>
+          <w:rFonts w:ascii="Arial" w:eastAsia="Arial" w:hAnsi="Arial" w:cs="Arial"/>
+          <w:b/>
+          <w:color w:val="000000"/>
+          <w:sz w:val="40"/>
+          <w:szCs w:val="40"/>
+        </w:rPr>
+        <w:br w:type="page"/>
+      </w:r>
+    </w:p>
+    <w:p>
+      <w:pPr>
         <w:pStyle w:val="Ttulo1"/>
         <w:rPr>
           <w:color w:val="000000"/>
         </w:rPr>
       </w:pPr>
-      <w:bookmarkStart w:id="6" w:name="_Toc198570769"/>
       <w:r>
         <w:rPr>
           <w:rFonts w:ascii="Arial" w:eastAsia="Arial" w:hAnsi="Arial" w:cs="Arial"/>
@@ -6888,21 +6953,16 @@
     </w:p>
     <w:p>
       <w:pPr>
-        <w:spacing w:line="360" w:lineRule="auto"/>
-        <w:jc w:val="both"/>
-        <w:rPr>
-          <w:rFonts w:ascii="Arial" w:eastAsia="Arial" w:hAnsi="Arial" w:cs="Arial"/>
-        </w:rPr>
-      </w:pPr>
-    </w:p>
-    <w:p>
-      <w:pPr>
-        <w:spacing w:line="360" w:lineRule="auto"/>
-        <w:jc w:val="both"/>
-        <w:rPr>
-          <w:rFonts w:ascii="Arial" w:eastAsia="Arial" w:hAnsi="Arial" w:cs="Arial"/>
-        </w:rPr>
-      </w:pPr>
+        <w:rPr>
+          <w:rFonts w:ascii="Arial" w:eastAsia="Arial" w:hAnsi="Arial" w:cs="Arial"/>
+        </w:rPr>
+      </w:pPr>
+      <w:r>
+        <w:rPr>
+          <w:rFonts w:ascii="Arial" w:eastAsia="Arial" w:hAnsi="Arial" w:cs="Arial"/>
+        </w:rPr>
+        <w:br w:type="page"/>
+      </w:r>
     </w:p>
     <w:p>
       <w:pPr>
@@ -6920,6 +6980,7 @@
           <w:sz w:val="40"/>
           <w:szCs w:val="40"/>
         </w:rPr>
+        <w:lastRenderedPageBreak/>
         <w:t>Tecnologías y Herramientas Utilizadas en el Proyecto</w:t>
       </w:r>
       <w:bookmarkEnd w:id="8"/>
@@ -7309,7 +7370,6 @@
         <w:rPr>
           <w:rFonts w:ascii="Arial" w:eastAsia="Arial" w:hAnsi="Arial" w:cs="Arial"/>
         </w:rPr>
-        <w:lastRenderedPageBreak/>
         <w:t xml:space="preserve">Permite el uso de </w:t>
       </w:r>
       <w:r>
@@ -7475,6 +7535,7 @@
         <w:rPr>
           <w:rFonts w:ascii="Arial" w:eastAsia="Arial" w:hAnsi="Arial" w:cs="Arial"/>
         </w:rPr>
+        <w:lastRenderedPageBreak/>
         <w:t>Mejora la escalabilidad y evita la necesidad de gestionar servidores propios.</w:t>
       </w:r>
     </w:p>
@@ -7779,24 +7840,6 @@
     </w:p>
     <w:p>
       <w:pPr>
-        <w:spacing w:before="280" w:after="280" w:line="360" w:lineRule="auto"/>
-        <w:jc w:val="both"/>
-        <w:rPr>
-          <w:rFonts w:ascii="Arial" w:eastAsia="Arial" w:hAnsi="Arial" w:cs="Arial"/>
-        </w:rPr>
-      </w:pPr>
-    </w:p>
-    <w:p>
-      <w:pPr>
-        <w:spacing w:before="280" w:after="280" w:line="360" w:lineRule="auto"/>
-        <w:jc w:val="both"/>
-        <w:rPr>
-          <w:rFonts w:ascii="Arial" w:eastAsia="Arial" w:hAnsi="Arial" w:cs="Arial"/>
-        </w:rPr>
-      </w:pPr>
-    </w:p>
-    <w:p>
-      <w:pPr>
         <w:pStyle w:val="Ttulo3"/>
         <w:spacing w:line="360" w:lineRule="auto"/>
         <w:jc w:val="both"/>
@@ -7919,7 +7962,6 @@
         <w:rPr>
           <w:rFonts w:ascii="Arial" w:eastAsia="Arial" w:hAnsi="Arial" w:cs="Arial"/>
         </w:rPr>
-        <w:lastRenderedPageBreak/>
         <w:t>GitHub facilita la colaboración, almacenamiento y gestión del código de forma remota.</w:t>
       </w:r>
     </w:p>
@@ -8171,15 +8213,12 @@
         </w:rPr>
         <w:t>: GitHub garantiza un desarrollo seguro y sin pérdidas de código.</w:t>
       </w:r>
-    </w:p>
-    <w:p>
-      <w:pPr>
-        <w:spacing w:before="280" w:after="280" w:line="360" w:lineRule="auto"/>
-        <w:jc w:val="both"/>
-        <w:rPr>
-          <w:rFonts w:ascii="Arial" w:eastAsia="Arial" w:hAnsi="Arial" w:cs="Arial"/>
-        </w:rPr>
-      </w:pPr>
+      <w:r>
+        <w:rPr>
+          <w:rFonts w:ascii="Arial" w:eastAsia="Arial" w:hAnsi="Arial" w:cs="Arial"/>
+        </w:rPr>
+        <w:br w:type="page"/>
+      </w:r>
     </w:p>
     <w:p>
       <w:pPr>
@@ -8197,6 +8236,7 @@
           <w:sz w:val="40"/>
           <w:szCs w:val="40"/>
         </w:rPr>
+        <w:lastRenderedPageBreak/>
         <w:t>Estimación de Recursos y Planificación</w:t>
       </w:r>
       <w:bookmarkEnd w:id="9"/>
@@ -8321,15 +8361,6 @@
         </w:rPr>
         <w:t>.</w:t>
       </w:r>
-    </w:p>
-    <w:p>
-      <w:pPr>
-        <w:spacing w:before="280" w:after="280" w:line="360" w:lineRule="auto"/>
-        <w:jc w:val="both"/>
-        <w:rPr>
-          <w:rFonts w:ascii="Arial" w:eastAsia="Arial" w:hAnsi="Arial" w:cs="Arial"/>
-        </w:rPr>
-      </w:pPr>
     </w:p>
     <w:p>
       <w:pPr>
@@ -8418,7 +8449,6 @@
                 <w:rFonts w:ascii="Arial" w:eastAsia="Arial" w:hAnsi="Arial" w:cs="Arial"/>
                 <w:b/>
               </w:rPr>
-              <w:lastRenderedPageBreak/>
               <w:t>Fase del Proyecto</w:t>
             </w:r>
           </w:p>
@@ -9005,6 +9035,33 @@
     </w:p>
     <w:p>
       <w:pPr>
+        <w:spacing w:before="280" w:after="280" w:line="360" w:lineRule="auto"/>
+        <w:jc w:val="both"/>
+        <w:rPr>
+          <w:rFonts w:ascii="Arial" w:eastAsia="Arial" w:hAnsi="Arial" w:cs="Arial"/>
+        </w:rPr>
+      </w:pPr>
+    </w:p>
+    <w:p>
+      <w:pPr>
+        <w:spacing w:before="280" w:after="280" w:line="360" w:lineRule="auto"/>
+        <w:jc w:val="both"/>
+        <w:rPr>
+          <w:rFonts w:ascii="Arial" w:eastAsia="Arial" w:hAnsi="Arial" w:cs="Arial"/>
+        </w:rPr>
+      </w:pPr>
+    </w:p>
+    <w:p>
+      <w:pPr>
+        <w:spacing w:before="280" w:after="280" w:line="360" w:lineRule="auto"/>
+        <w:jc w:val="both"/>
+        <w:rPr>
+          <w:rFonts w:ascii="Arial" w:eastAsia="Arial" w:hAnsi="Arial" w:cs="Arial"/>
+        </w:rPr>
+      </w:pPr>
+    </w:p>
+    <w:p>
+      <w:pPr>
         <w:pStyle w:val="Ttulo2"/>
         <w:rPr>
           <w:color w:val="000000"/>
@@ -9019,6 +9076,7 @@
           <w:sz w:val="22"/>
           <w:szCs w:val="22"/>
         </w:rPr>
+        <w:lastRenderedPageBreak/>
         <w:t>Descripción de las Fases</w:t>
       </w:r>
       <w:bookmarkEnd w:id="11"/>
@@ -9304,16 +9362,6 @@
     <w:p>
       <w:pPr>
         <w:spacing w:before="280" w:after="280" w:line="360" w:lineRule="auto"/>
-        <w:ind w:left="720"/>
-        <w:jc w:val="both"/>
-        <w:rPr>
-          <w:rFonts w:ascii="Arial" w:eastAsia="Arial" w:hAnsi="Arial" w:cs="Arial"/>
-        </w:rPr>
-      </w:pPr>
-    </w:p>
-    <w:p>
-      <w:pPr>
-        <w:spacing w:before="280" w:after="280" w:line="360" w:lineRule="auto"/>
         <w:jc w:val="both"/>
         <w:rPr>
           <w:rFonts w:ascii="Arial" w:eastAsia="Arial" w:hAnsi="Arial" w:cs="Arial"/>
@@ -9441,7 +9489,6 @@
           <w:rFonts w:ascii="Arial" w:eastAsia="Arial" w:hAnsi="Arial" w:cs="Arial"/>
           <w:b/>
         </w:rPr>
-        <w:lastRenderedPageBreak/>
         <w:t>Fase 4: Implementación de funcionalidades clave (</w:t>
       </w:r>
       <w:r>
@@ -9827,15 +9874,6 @@
     </w:p>
     <w:p>
       <w:pPr>
-        <w:spacing w:after="280" w:line="360" w:lineRule="auto"/>
-        <w:jc w:val="both"/>
-        <w:rPr>
-          <w:rFonts w:ascii="Arial" w:eastAsia="Arial" w:hAnsi="Arial" w:cs="Arial"/>
-        </w:rPr>
-      </w:pPr>
-    </w:p>
-    <w:p>
-      <w:pPr>
         <w:pStyle w:val="Ttulo1"/>
         <w:jc w:val="both"/>
         <w:rPr>
@@ -9855,6 +9893,7 @@
           <w:sz w:val="40"/>
           <w:szCs w:val="40"/>
         </w:rPr>
+        <w:lastRenderedPageBreak/>
         <w:t>Diagrama de Gantt</w:t>
       </w:r>
       <w:bookmarkEnd w:id="12"/>
@@ -9951,37 +9990,40 @@
     </w:p>
     <w:p>
       <w:pPr>
+        <w:spacing w:before="280" w:after="280" w:line="360" w:lineRule="auto"/>
+        <w:jc w:val="both"/>
+        <w:rPr>
+          <w:rFonts w:ascii="Arial" w:eastAsia="Arial" w:hAnsi="Arial" w:cs="Arial"/>
+        </w:rPr>
+      </w:pPr>
+    </w:p>
+    <w:p>
+      <w:pPr>
         <w:spacing w:line="360" w:lineRule="auto"/>
         <w:jc w:val="both"/>
         <w:rPr>
           <w:rFonts w:ascii="Arial" w:eastAsia="Arial" w:hAnsi="Arial" w:cs="Arial"/>
         </w:rPr>
       </w:pPr>
-    </w:p>
-    <w:p>
-      <w:pPr>
-        <w:spacing w:line="360" w:lineRule="auto"/>
-        <w:jc w:val="both"/>
-        <w:rPr>
-          <w:rFonts w:ascii="Arial" w:eastAsia="Arial" w:hAnsi="Arial" w:cs="Arial"/>
-        </w:rPr>
-      </w:pPr>
-      <w:r>
-        <w:rPr>
-          <w:rFonts w:ascii="Arial" w:eastAsia="Arial" w:hAnsi="Arial" w:cs="Arial"/>
-        </w:rPr>
-        <w:lastRenderedPageBreak/>
+      <w:r>
+        <w:rPr>
+          <w:rFonts w:ascii="Arial" w:eastAsia="Arial" w:hAnsi="Arial" w:cs="Arial"/>
+        </w:rPr>
         <w:t>Tras la planificación inicial, el proyecto se irá ajustando conforme avance el desarrollo, asegurando que se cumplan los objetivos y plazos establecidos para la entrega final.</w:t>
       </w:r>
     </w:p>
     <w:p>
       <w:pPr>
-        <w:spacing w:line="360" w:lineRule="auto"/>
-        <w:jc w:val="both"/>
-        <w:rPr>
-          <w:rFonts w:ascii="Arial" w:eastAsia="Arial" w:hAnsi="Arial" w:cs="Arial"/>
-        </w:rPr>
-      </w:pPr>
+        <w:rPr>
+          <w:rFonts w:ascii="Arial" w:eastAsia="Arial" w:hAnsi="Arial" w:cs="Arial"/>
+        </w:rPr>
+      </w:pPr>
+      <w:r>
+        <w:rPr>
+          <w:rFonts w:ascii="Arial" w:eastAsia="Arial" w:hAnsi="Arial" w:cs="Arial"/>
+        </w:rPr>
+        <w:br w:type="page"/>
+      </w:r>
     </w:p>
     <w:p>
       <w:pPr>
@@ -10005,6 +10047,7 @@
           <w:sz w:val="40"/>
           <w:szCs w:val="40"/>
         </w:rPr>
+        <w:lastRenderedPageBreak/>
         <w:t>ANÁLISIS</w:t>
       </w:r>
       <w:bookmarkEnd w:id="13"/>
@@ -10042,33 +10085,6 @@
         </w:rPr>
         <w:t>.</w:t>
       </w:r>
-    </w:p>
-    <w:p>
-      <w:pPr>
-        <w:spacing w:line="360" w:lineRule="auto"/>
-        <w:jc w:val="both"/>
-        <w:rPr>
-          <w:rFonts w:ascii="Arial" w:eastAsia="Arial" w:hAnsi="Arial" w:cs="Arial"/>
-        </w:rPr>
-      </w:pPr>
-    </w:p>
-    <w:p>
-      <w:pPr>
-        <w:spacing w:line="360" w:lineRule="auto"/>
-        <w:jc w:val="both"/>
-        <w:rPr>
-          <w:rFonts w:ascii="Arial" w:eastAsia="Arial" w:hAnsi="Arial" w:cs="Arial"/>
-        </w:rPr>
-      </w:pPr>
-    </w:p>
-    <w:p>
-      <w:pPr>
-        <w:spacing w:line="360" w:lineRule="auto"/>
-        <w:jc w:val="both"/>
-        <w:rPr>
-          <w:rFonts w:ascii="Arial" w:eastAsia="Arial" w:hAnsi="Arial" w:cs="Arial"/>
-        </w:rPr>
-      </w:pPr>
     </w:p>
     <w:p>
       <w:pPr>
@@ -10369,7 +10385,6 @@
         <w:rPr>
           <w:rFonts w:ascii="Arial" w:eastAsia="Arial" w:hAnsi="Arial" w:cs="Arial"/>
         </w:rPr>
-        <w:lastRenderedPageBreak/>
         <w:t>Los usuarios pueden guardar lugares de interés en su lista de favoritos.</w:t>
       </w:r>
     </w:p>
@@ -10394,6 +10409,24 @@
     </w:p>
     <w:p>
       <w:pPr>
+        <w:spacing w:after="280" w:line="360" w:lineRule="auto"/>
+        <w:jc w:val="both"/>
+        <w:rPr>
+          <w:rFonts w:ascii="Arial" w:eastAsia="Arial" w:hAnsi="Arial" w:cs="Arial"/>
+        </w:rPr>
+      </w:pPr>
+    </w:p>
+    <w:p>
+      <w:pPr>
+        <w:spacing w:after="280" w:line="360" w:lineRule="auto"/>
+        <w:jc w:val="both"/>
+        <w:rPr>
+          <w:rFonts w:ascii="Arial" w:eastAsia="Arial" w:hAnsi="Arial" w:cs="Arial"/>
+        </w:rPr>
+      </w:pPr>
+    </w:p>
+    <w:p>
+      <w:pPr>
         <w:pStyle w:val="Ttulo2"/>
         <w:spacing w:line="360" w:lineRule="auto"/>
         <w:jc w:val="both"/>
@@ -10410,6 +10443,7 @@
           <w:sz w:val="22"/>
           <w:szCs w:val="22"/>
         </w:rPr>
+        <w:lastRenderedPageBreak/>
         <w:t>Requisitos No Funcionales</w:t>
       </w:r>
       <w:bookmarkEnd w:id="15"/>
@@ -10555,15 +10589,6 @@
     </w:p>
     <w:p>
       <w:pPr>
-        <w:spacing w:line="360" w:lineRule="auto"/>
-        <w:jc w:val="both"/>
-        <w:rPr>
-          <w:rFonts w:ascii="Arial" w:eastAsia="Arial" w:hAnsi="Arial" w:cs="Arial"/>
-        </w:rPr>
-      </w:pPr>
-    </w:p>
-    <w:p>
-      <w:pPr>
         <w:pStyle w:val="Ttulo2"/>
         <w:spacing w:line="360" w:lineRule="auto"/>
         <w:jc w:val="both"/>
@@ -11111,6 +11136,7 @@
       <w:r>
         <w:rPr>
           <w:rFonts w:ascii="Arial" w:eastAsia="Arial" w:hAnsi="Arial" w:cs="Arial"/>
+          <w:noProof/>
         </w:rPr>
         <w:drawing>
           <wp:inline distT="0" distB="0" distL="0" distR="0" wp14:anchorId="439C6539" wp14:editId="61E4128C">
@@ -11163,6 +11189,12 @@
         </w:rPr>
       </w:pPr>
     </w:p>
+    <w:p/>
+    <w:p/>
+    <w:p/>
+    <w:p/>
+    <w:p/>
+    <w:p/>
     <w:p>
       <w:pPr>
         <w:pStyle w:val="Ttulo2"/>
@@ -11185,6 +11217,7 @@
           <w:sz w:val="22"/>
           <w:szCs w:val="22"/>
         </w:rPr>
+        <w:lastRenderedPageBreak/>
         <w:t>Casos de Uso</w:t>
       </w:r>
       <w:bookmarkEnd w:id="17"/>
@@ -11220,7 +11253,6 @@
           <w:rFonts w:ascii="Arial" w:eastAsia="Arial" w:hAnsi="Arial" w:cs="Arial"/>
           <w:b/>
         </w:rPr>
-        <w:lastRenderedPageBreak/>
         <w:t xml:space="preserve">Usuario </w:t>
       </w:r>
     </w:p>
@@ -12222,6 +12254,7 @@
       <w:r>
         <w:rPr>
           <w:rFonts w:ascii="Arial" w:eastAsia="Arial" w:hAnsi="Arial" w:cs="Arial"/>
+          <w:noProof/>
         </w:rPr>
         <w:drawing>
           <wp:inline distT="0" distB="0" distL="0" distR="0" wp14:anchorId="233A0438" wp14:editId="13E1527B">
@@ -12401,11 +12434,102 @@
       </w:pPr>
     </w:p>
     <w:p>
-      <w:r>
-        <w:rPr>
-          <w:rFonts w:ascii="Arial" w:eastAsia="Arial" w:hAnsi="Arial" w:cs="Arial"/>
-          <w:b/>
-        </w:rPr>
+      <w:pPr>
+        <w:spacing w:before="280" w:after="280" w:line="360" w:lineRule="auto"/>
+        <w:jc w:val="both"/>
+        <w:rPr>
+          <w:rFonts w:ascii="Arial" w:eastAsia="Arial" w:hAnsi="Arial" w:cs="Arial"/>
+        </w:rPr>
+      </w:pPr>
+    </w:p>
+    <w:p>
+      <w:pPr>
+        <w:spacing w:before="280" w:after="280" w:line="360" w:lineRule="auto"/>
+        <w:jc w:val="both"/>
+        <w:rPr>
+          <w:rFonts w:ascii="Arial" w:eastAsia="Arial" w:hAnsi="Arial" w:cs="Arial"/>
+        </w:rPr>
+      </w:pPr>
+    </w:p>
+    <w:p>
+      <w:pPr>
+        <w:spacing w:before="280" w:after="280" w:line="360" w:lineRule="auto"/>
+        <w:jc w:val="both"/>
+        <w:rPr>
+          <w:rFonts w:ascii="Arial" w:eastAsia="Arial" w:hAnsi="Arial" w:cs="Arial"/>
+        </w:rPr>
+      </w:pPr>
+    </w:p>
+    <w:p>
+      <w:pPr>
+        <w:spacing w:before="280" w:after="280" w:line="360" w:lineRule="auto"/>
+        <w:jc w:val="both"/>
+        <w:rPr>
+          <w:rFonts w:ascii="Arial" w:eastAsia="Arial" w:hAnsi="Arial" w:cs="Arial"/>
+        </w:rPr>
+      </w:pPr>
+    </w:p>
+    <w:p>
+      <w:pPr>
+        <w:spacing w:before="280" w:after="280" w:line="360" w:lineRule="auto"/>
+        <w:jc w:val="both"/>
+        <w:rPr>
+          <w:rFonts w:ascii="Arial" w:eastAsia="Arial" w:hAnsi="Arial" w:cs="Arial"/>
+        </w:rPr>
+      </w:pPr>
+    </w:p>
+    <w:p>
+      <w:pPr>
+        <w:spacing w:before="280" w:after="280" w:line="360" w:lineRule="auto"/>
+        <w:jc w:val="both"/>
+        <w:rPr>
+          <w:rFonts w:ascii="Arial" w:eastAsia="Arial" w:hAnsi="Arial" w:cs="Arial"/>
+        </w:rPr>
+      </w:pPr>
+    </w:p>
+    <w:p>
+      <w:pPr>
+        <w:spacing w:before="280" w:after="280" w:line="360" w:lineRule="auto"/>
+        <w:jc w:val="both"/>
+        <w:rPr>
+          <w:rFonts w:ascii="Arial" w:eastAsia="Arial" w:hAnsi="Arial" w:cs="Arial"/>
+        </w:rPr>
+      </w:pPr>
+    </w:p>
+    <w:p>
+      <w:pPr>
+        <w:spacing w:before="280" w:after="280" w:line="360" w:lineRule="auto"/>
+        <w:jc w:val="both"/>
+        <w:rPr>
+          <w:rFonts w:ascii="Arial" w:eastAsia="Arial" w:hAnsi="Arial" w:cs="Arial"/>
+        </w:rPr>
+      </w:pPr>
+    </w:p>
+    <w:p>
+      <w:pPr>
+        <w:spacing w:before="280" w:after="280" w:line="360" w:lineRule="auto"/>
+        <w:jc w:val="both"/>
+        <w:rPr>
+          <w:rFonts w:ascii="Arial" w:eastAsia="Arial" w:hAnsi="Arial" w:cs="Arial"/>
+        </w:rPr>
+      </w:pPr>
+    </w:p>
+    <w:p>
+      <w:pPr>
+        <w:spacing w:before="280" w:after="280" w:line="360" w:lineRule="auto"/>
+        <w:jc w:val="both"/>
+        <w:rPr>
+          <w:rFonts w:ascii="Arial" w:eastAsia="Arial" w:hAnsi="Arial" w:cs="Arial"/>
+        </w:rPr>
+      </w:pPr>
+    </w:p>
+    <w:p>
+      <w:r>
+        <w:rPr>
+          <w:rFonts w:ascii="Arial" w:eastAsia="Arial" w:hAnsi="Arial" w:cs="Arial"/>
+          <w:b/>
+        </w:rPr>
+        <w:lastRenderedPageBreak/>
         <w:t>Pantalla de Iniciar de Sesión</w:t>
       </w:r>
     </w:p>
@@ -12441,7 +12565,6 @@
           <w:sz w:val="22"/>
           <w:szCs w:val="22"/>
         </w:rPr>
-        <w:lastRenderedPageBreak/>
         <w:t>Funciones disponibles:</w:t>
       </w:r>
     </w:p>
@@ -12756,11 +12879,102 @@
       </w:pPr>
     </w:p>
     <w:p>
-      <w:r>
-        <w:rPr>
-          <w:rFonts w:ascii="Arial" w:eastAsia="Arial" w:hAnsi="Arial" w:cs="Arial"/>
-          <w:b/>
-        </w:rPr>
+      <w:pPr>
+        <w:spacing w:line="360" w:lineRule="auto"/>
+        <w:jc w:val="both"/>
+        <w:rPr>
+          <w:rFonts w:ascii="Arial" w:eastAsia="Arial" w:hAnsi="Arial" w:cs="Arial"/>
+        </w:rPr>
+      </w:pPr>
+    </w:p>
+    <w:p>
+      <w:pPr>
+        <w:spacing w:line="360" w:lineRule="auto"/>
+        <w:jc w:val="both"/>
+        <w:rPr>
+          <w:rFonts w:ascii="Arial" w:eastAsia="Arial" w:hAnsi="Arial" w:cs="Arial"/>
+        </w:rPr>
+      </w:pPr>
+    </w:p>
+    <w:p>
+      <w:pPr>
+        <w:spacing w:line="360" w:lineRule="auto"/>
+        <w:jc w:val="both"/>
+        <w:rPr>
+          <w:rFonts w:ascii="Arial" w:eastAsia="Arial" w:hAnsi="Arial" w:cs="Arial"/>
+        </w:rPr>
+      </w:pPr>
+    </w:p>
+    <w:p>
+      <w:pPr>
+        <w:spacing w:line="360" w:lineRule="auto"/>
+        <w:jc w:val="both"/>
+        <w:rPr>
+          <w:rFonts w:ascii="Arial" w:eastAsia="Arial" w:hAnsi="Arial" w:cs="Arial"/>
+        </w:rPr>
+      </w:pPr>
+    </w:p>
+    <w:p>
+      <w:pPr>
+        <w:spacing w:line="360" w:lineRule="auto"/>
+        <w:jc w:val="both"/>
+        <w:rPr>
+          <w:rFonts w:ascii="Arial" w:eastAsia="Arial" w:hAnsi="Arial" w:cs="Arial"/>
+        </w:rPr>
+      </w:pPr>
+    </w:p>
+    <w:p>
+      <w:pPr>
+        <w:spacing w:line="360" w:lineRule="auto"/>
+        <w:jc w:val="both"/>
+        <w:rPr>
+          <w:rFonts w:ascii="Arial" w:eastAsia="Arial" w:hAnsi="Arial" w:cs="Arial"/>
+        </w:rPr>
+      </w:pPr>
+    </w:p>
+    <w:p>
+      <w:pPr>
+        <w:spacing w:line="360" w:lineRule="auto"/>
+        <w:jc w:val="both"/>
+        <w:rPr>
+          <w:rFonts w:ascii="Arial" w:eastAsia="Arial" w:hAnsi="Arial" w:cs="Arial"/>
+        </w:rPr>
+      </w:pPr>
+    </w:p>
+    <w:p>
+      <w:pPr>
+        <w:spacing w:line="360" w:lineRule="auto"/>
+        <w:jc w:val="both"/>
+        <w:rPr>
+          <w:rFonts w:ascii="Arial" w:eastAsia="Arial" w:hAnsi="Arial" w:cs="Arial"/>
+        </w:rPr>
+      </w:pPr>
+    </w:p>
+    <w:p>
+      <w:pPr>
+        <w:spacing w:line="360" w:lineRule="auto"/>
+        <w:jc w:val="both"/>
+        <w:rPr>
+          <w:rFonts w:ascii="Arial" w:eastAsia="Arial" w:hAnsi="Arial" w:cs="Arial"/>
+        </w:rPr>
+      </w:pPr>
+    </w:p>
+    <w:p>
+      <w:pPr>
+        <w:spacing w:line="360" w:lineRule="auto"/>
+        <w:jc w:val="both"/>
+        <w:rPr>
+          <w:rFonts w:ascii="Arial" w:eastAsia="Arial" w:hAnsi="Arial" w:cs="Arial"/>
+        </w:rPr>
+      </w:pPr>
+    </w:p>
+    <w:p>
+      <w:r>
+        <w:rPr>
+          <w:rFonts w:ascii="Arial" w:eastAsia="Arial" w:hAnsi="Arial" w:cs="Arial"/>
+          <w:b/>
+        </w:rPr>
+        <w:lastRenderedPageBreak/>
         <w:t>Pantalla de Inicio de Sesión</w:t>
       </w:r>
     </w:p>
@@ -13398,16 +13612,6 @@
     </w:p>
     <w:p>
       <w:pPr>
-        <w:spacing w:before="280" w:after="280" w:line="360" w:lineRule="auto"/>
-        <w:ind w:left="1440"/>
-        <w:jc w:val="both"/>
-        <w:rPr>
-          <w:rFonts w:ascii="Arial" w:eastAsia="Arial" w:hAnsi="Arial" w:cs="Arial"/>
-        </w:rPr>
-      </w:pPr>
-    </w:p>
-    <w:p>
-      <w:pPr>
         <w:spacing w:line="360" w:lineRule="auto"/>
         <w:jc w:val="both"/>
         <w:rPr>
@@ -13420,6 +13624,7 @@
           <w:rFonts w:ascii="Arial" w:eastAsia="Arial" w:hAnsi="Arial" w:cs="Arial"/>
           <w:b/>
         </w:rPr>
+        <w:lastRenderedPageBreak/>
         <w:t>Pantalla de Perfil</w:t>
       </w:r>
     </w:p>
@@ -15827,13 +16032,6 @@
     </w:p>
     <w:p>
       <w:pPr>
-        <w:rPr>
-          <w:rFonts w:ascii="Arial" w:hAnsi="Arial" w:cs="Arial"/>
-        </w:rPr>
-      </w:pPr>
-    </w:p>
-    <w:p>
-      <w:pPr>
         <w:pStyle w:val="Prrafodelista"/>
         <w:numPr>
           <w:ilvl w:val="0"/>
@@ -16543,14 +16741,6 @@
     </w:p>
     <w:p>
       <w:pPr>
-        <w:jc w:val="both"/>
-        <w:rPr>
-          <w:rFonts w:ascii="Arial" w:hAnsi="Arial" w:cs="Arial"/>
-        </w:rPr>
-      </w:pPr>
-    </w:p>
-    <w:p>
-      <w:pPr>
         <w:pStyle w:val="Prrafodelista"/>
         <w:numPr>
           <w:ilvl w:val="0"/>
@@ -16567,7 +16757,6 @@
           <w:b/>
           <w:bCs/>
         </w:rPr>
-        <w:lastRenderedPageBreak/>
         <w:t>README.md:</w:t>
       </w:r>
       <w:r>
@@ -16576,14 +16765,6 @@
         </w:rPr>
         <w:t xml:space="preserve"> Archivo de documentación principal de un proyecto en GitHub que contiene información esencial para instalar, ejecutar y comprender el funcionamiento de la aplicación.</w:t>
       </w:r>
-    </w:p>
-    <w:p>
-      <w:pPr>
-        <w:jc w:val="both"/>
-        <w:rPr>
-          <w:rFonts w:ascii="Arial" w:hAnsi="Arial" w:cs="Arial"/>
-        </w:rPr>
-      </w:pPr>
     </w:p>
     <w:p>
       <w:pPr>
@@ -16615,6 +16796,7 @@
           <w:sz w:val="40"/>
           <w:szCs w:val="40"/>
         </w:rPr>
+        <w:lastRenderedPageBreak/>
         <w:t>Bibliografía (formato APA 7º edición)</w:t>
       </w:r>
       <w:bookmarkEnd w:id="24"/>
@@ -16663,19 +16845,7 @@
         <w:rPr>
           <w:rFonts w:ascii="Arial" w:hAnsi="Arial" w:cs="Arial"/>
         </w:rPr>
-        <w:t>.</w:t>
-      </w:r>
-      <w:r>
-        <w:rPr>
-          <w:rFonts w:ascii="Arial" w:hAnsi="Arial" w:cs="Arial"/>
-        </w:rPr>
-        <w:t xml:space="preserve"> </w:t>
-      </w:r>
-      <w:r>
-        <w:rPr>
-          <w:rFonts w:ascii="Arial" w:hAnsi="Arial" w:cs="Arial"/>
-        </w:rPr>
-        <w:t>https://developers.google.com/youtube/v3</w:t>
+        <w:t>. https://developers.google.com/youtube/v3</w:t>
       </w:r>
     </w:p>
     <w:p>
@@ -17119,6 +17289,9 @@
     <w:p/>
     <w:p>
       <w:r>
+        <w:rPr>
+          <w:noProof/>
+        </w:rPr>
         <w:drawing>
           <wp:inline distT="0" distB="0" distL="0" distR="0" wp14:anchorId="6305111E" wp14:editId="4FCD9508">
             <wp:extent cx="6100464" cy="1028700"/>
@@ -17158,11 +17331,11 @@
     </w:p>
     <w:p/>
     <w:p/>
-    <w:p/>
-    <w:p/>
-    <w:p/>
-    <w:p/>
-    <w:p/>
+    <w:p>
+      <w:r>
+        <w:br w:type="page"/>
+      </w:r>
+    </w:p>
     <w:p>
       <w:pPr>
         <w:pStyle w:val="Ttulo1"/>
@@ -17632,15 +17805,7 @@
           <w:b/>
           <w:bCs/>
         </w:rPr>
-        <w:t>, d</w:t>
-      </w:r>
-      <w:r>
-        <w:rPr>
-          <w:rFonts w:ascii="Arial" w:hAnsi="Arial" w:cs="Arial"/>
-          <w:b/>
-          <w:bCs/>
-        </w:rPr>
-        <w:t>etalle del lugar con imagen, descripción y botones</w:t>
+        <w:t>, detalle del lugar con imagen, descripción y botones</w:t>
       </w:r>
     </w:p>
     <w:p>

</xml_diff>